<commit_message>
Ishodi učenja se sada prikazuju u certifikatu.
</commit_message>
<xml_diff>
--- a/assets/word/certificate.docx
+++ b/assets/word/certificate.docx
@@ -253,7 +253,7 @@
                           </pic:cNvPicPr>
                         </pic:nvPicPr>
                         <pic:blipFill>
-                          <a:blip r:embed="rId4">
+                          <a:blip r:embed="rId5">
                             <a:extLst>
                               <a:ext uri="{28A0092B-C50C-407E-A947-70E740481C1C}">
                                 <a14:useLocalDpi xmlns:a14="http://schemas.microsoft.com/office/drawing/2010/main" val="0"/>
@@ -377,7 +377,7 @@
                   <o:lock v:ext="edit" aspectratio="t"/>
                 </v:shapetype>
                 <v:shape id="Slika 2" o:spid="_x0000_s1028" type="#_x0000_t75" alt="Slika na kojoj se prikazuje grafika, grafički dizajn, Font, logotip&#10;&#10;Opis je automatski generiran" style="position:absolute;left:1448;top:4208;width:13494;height:5595;visibility:visible;mso-wrap-style:square" o:gfxdata="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">
-                  <v:imagedata r:id="rId5" o:title="Slika na kojoj se prikazuje grafika, grafički dizajn, Font, logotip&#10;&#10;Opis je automatski generiran"/>
+                  <v:imagedata r:id="rId6" o:title="Slika na kojoj se prikazuje grafika, grafički dizajn, Font, logotip&#10;&#10;Opis je automatski generiran"/>
                 </v:shape>
                 <v:shapetype id="_x0000_t202" coordsize="21600,21600" o:spt="202" path="m,l,21600r21600,l21600,xe">
                   <v:stroke joinstyle="miter"/>
@@ -426,7 +426,7 @@
         <mc:AlternateContent>
           <mc:Choice Requires="wps">
             <w:drawing>
-              <wp:anchor distT="0" distB="0" distL="114300" distR="114300" simplePos="0" relativeHeight="251666432" behindDoc="0" locked="0" layoutInCell="1" allowOverlap="1" wp14:anchorId="5B9D04BB" wp14:editId="6029BF5D">
+              <wp:anchor distT="0" distB="0" distL="114300" distR="114300" simplePos="0" relativeHeight="251666432" behindDoc="0" locked="0" layoutInCell="1" allowOverlap="1" wp14:anchorId="5B9D04BB" wp14:editId="2871860A">
                 <wp:simplePos x="0" y="0"/>
                 <wp:positionH relativeFrom="column">
                   <wp:posOffset>2602530</wp:posOffset>
@@ -463,7 +463,7 @@
                           <w:p>
                             <w:pPr>
                               <w:spacing w:after="0" w:line="240" w:lineRule="auto"/>
-                              <w:ind w:left="567"/>
+                              <w:ind w:left="567" w:right="284"/>
                               <w:jc w:val="center"/>
                               <w:rPr>
                                 <w:rFonts w:ascii="Raleway" w:hAnsi="Raleway"/>
@@ -513,7 +513,7 @@
                           <w:p>
                             <w:pPr>
                               <w:spacing w:before="120" w:after="120" w:line="240" w:lineRule="auto"/>
-                              <w:ind w:left="567"/>
+                              <w:ind w:left="567" w:right="284"/>
                               <w:jc w:val="center"/>
                               <w:rPr>
                                 <w:rFonts w:ascii="Raleway" w:hAnsi="Raleway"/>
@@ -533,7 +533,7 @@
                           <w:p>
                             <w:pPr>
                               <w:spacing w:after="0" w:line="240" w:lineRule="auto"/>
-                              <w:ind w:left="567"/>
+                              <w:ind w:left="567" w:right="284"/>
                               <w:jc w:val="center"/>
                               <w:rPr>
                                 <w:rFonts w:ascii="Raleway" w:hAnsi="Raleway"/>
@@ -754,7 +754,13 @@
                           </w:p>
                           <w:p>
                             <w:pPr>
+                              <w:pStyle w:val="Odlomakpopisa"/>
+                              <w:numPr>
+                                <w:ilvl w:val="0"/>
+                                <w:numId w:val="1"/>
+                              </w:numPr>
                               <w:spacing w:after="0" w:line="240" w:lineRule="auto"/>
+                              <w:ind w:left="357" w:hanging="357"/>
                               <w:rPr>
                                 <w:rFonts w:ascii="Raleway" w:hAnsi="Raleway"/>
                                 <w:sz w:val="32"/>
@@ -884,7 +890,7 @@
                           </w:p>
                         </w:txbxContent>
                       </wps:txbx>
-                      <wps:bodyPr rot="0" spcFirstLastPara="0" vertOverflow="overflow" horzOverflow="overflow" vert="horz" wrap="square" lIns="360000" tIns="360000" rIns="360000" bIns="360000" numCol="1" spcCol="0" rtlCol="0" fromWordArt="0" anchor="t" anchorCtr="0" forceAA="0" compatLnSpc="1">
+                      <wps:bodyPr rot="0" spcFirstLastPara="0" vertOverflow="overflow" horzOverflow="overflow" vert="horz" wrap="square" lIns="360000" tIns="360000" rIns="180000" bIns="360000" numCol="1" spcCol="0" rtlCol="0" fromWordArt="0" anchor="t" anchorCtr="0" forceAA="0" compatLnSpc="1">
                         <a:prstTxWarp prst="textNoShape">
                           <a:avLst/>
                         </a:prstTxWarp>
@@ -904,13 +910,13 @@
           </mc:Choice>
           <mc:Fallback>
             <w:pict>
-              <v:shape w14:anchorId="5B9D04BB" id="Tekstni okvir 3" o:spid="_x0000_s1030" type="#_x0000_t202" style="position:absolute;margin-left:204.9pt;margin-top:-70.85pt;width:532.65pt;height:501.95pt;z-index:251666432;visibility:visible;mso-wrap-style:square;mso-width-percent:0;mso-height-percent:0;mso-wrap-distance-left:9pt;mso-wrap-distance-top:0;mso-wrap-distance-right:9pt;mso-wrap-distance-bottom:0;mso-position-horizontal:absolute;mso-position-horizontal-relative:text;mso-position-vertical:absolute;mso-position-vertical-relative:text;mso-width-percent:0;mso-height-percent:0;mso-width-relative:margin;mso-height-relative:margin;v-text-anchor:top" o:gfxdata="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" fillcolor="white [3201]" stroked="f" strokeweight=".5pt">
-                <v:textbox inset="10mm,10mm,10mm,10mm">
+              <v:shape w14:anchorId="5B9D04BB" id="Tekstni okvir 3" o:spid="_x0000_s1030" type="#_x0000_t202" style="position:absolute;margin-left:204.9pt;margin-top:-70.85pt;width:532.65pt;height:501.95pt;z-index:251666432;visibility:visible;mso-wrap-style:square;mso-width-percent:0;mso-height-percent:0;mso-wrap-distance-left:9pt;mso-wrap-distance-top:0;mso-wrap-distance-right:9pt;mso-wrap-distance-bottom:0;mso-position-horizontal:absolute;mso-position-horizontal-relative:text;mso-position-vertical:absolute;mso-position-vertical-relative:text;mso-width-percent:0;mso-height-percent:0;mso-width-relative:margin;mso-height-relative:margin;v-text-anchor:top" o:gfxdata="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" fillcolor="white [3201]" stroked="f" strokeweight=".5pt">
+                <v:textbox inset="10mm,10mm,5mm,10mm">
                   <w:txbxContent>
                     <w:p>
                       <w:pPr>
                         <w:spacing w:after="0" w:line="240" w:lineRule="auto"/>
-                        <w:ind w:left="567"/>
+                        <w:ind w:left="567" w:right="284"/>
                         <w:jc w:val="center"/>
                         <w:rPr>
                           <w:rFonts w:ascii="Raleway" w:hAnsi="Raleway"/>
@@ -960,7 +966,7 @@
                     <w:p>
                       <w:pPr>
                         <w:spacing w:before="120" w:after="120" w:line="240" w:lineRule="auto"/>
-                        <w:ind w:left="567"/>
+                        <w:ind w:left="567" w:right="284"/>
                         <w:jc w:val="center"/>
                         <w:rPr>
                           <w:rFonts w:ascii="Raleway" w:hAnsi="Raleway"/>
@@ -980,7 +986,7 @@
                     <w:p>
                       <w:pPr>
                         <w:spacing w:after="0" w:line="240" w:lineRule="auto"/>
-                        <w:ind w:left="567"/>
+                        <w:ind w:left="567" w:right="284"/>
                         <w:jc w:val="center"/>
                         <w:rPr>
                           <w:rFonts w:ascii="Raleway" w:hAnsi="Raleway"/>
@@ -1201,7 +1207,13 @@
                     </w:p>
                     <w:p>
                       <w:pPr>
+                        <w:pStyle w:val="Odlomakpopisa"/>
+                        <w:numPr>
+                          <w:ilvl w:val="0"/>
+                          <w:numId w:val="1"/>
+                        </w:numPr>
                         <w:spacing w:after="0" w:line="240" w:lineRule="auto"/>
+                        <w:ind w:left="357" w:hanging="357"/>
                         <w:rPr>
                           <w:rFonts w:ascii="Raleway" w:hAnsi="Raleway"/>
                           <w:sz w:val="32"/>
@@ -2317,6 +2329,127 @@
     </w:sectPr>
   </w:body>
 </w:document>
+</file>
+
+<file path=word/numbering.xml><?xml version="1.0" encoding="utf-8"?>
+<w:numbering xmlns:wpc="http://schemas.microsoft.com/office/word/2010/wordprocessingCanvas" xmlns:cx="http://schemas.microsoft.com/office/drawing/2014/chartex" xmlns:cx1="http://schemas.microsoft.com/office/drawing/2015/9/8/chartex" xmlns:cx2="http://schemas.microsoft.com/office/drawing/2015/10/21/chartex" xmlns:cx3="http://schemas.microsoft.com/office/drawing/2016/5/9/chartex" xmlns:cx4="http://schemas.microsoft.com/office/drawing/2016/5/10/chartex" xmlns:cx5="http://schemas.microsoft.com/office/drawing/2016/5/11/chartex" xmlns:cx6="http://schemas.microsoft.com/office/drawing/2016/5/12/chartex" xmlns:cx7="http://schemas.microsoft.com/office/drawing/2016/5/13/chartex" xmlns:cx8="http://schemas.microsoft.com/office/drawing/2016/5/14/chartex" xmlns:mc="http://schemas.openxmlformats.org/markup-compatibility/2006" xmlns:aink="http://schemas.microsoft.com/office/drawing/2016/ink" xmlns:am3d="http://schemas.microsoft.com/office/drawing/2017/model3d" xmlns:o="urn:schemas-microsoft-com:office:office" xmlns:oel="http://schemas.microsoft.com/office/2019/extlst" xmlns:r="http://schemas.openxmlformats.org/officeDocument/2006/relationships" xmlns:m="http://schemas.openxmlformats.org/officeDocument/2006/math" xmlns:v="urn:schemas-microsoft-com:vml" xmlns:wp14="http://schemas.microsoft.com/office/word/2010/wordprocessingDrawing" xmlns:wp="http://schemas.openxmlformats.org/drawingml/2006/wordprocessingDrawing" xmlns:w10="urn:schemas-microsoft-com:office:word" xmlns:w="http://schemas.openxmlformats.org/wordprocessingml/2006/main" xmlns:w14="http://schemas.microsoft.com/office/word/2010/wordml" xmlns:w15="http://schemas.microsoft.com/office/word/2012/wordml" xmlns:w16cex="http://schemas.microsoft.com/office/word/2018/wordml/cex" xmlns:w16cid="http://schemas.microsoft.com/office/word/2016/wordml/cid" xmlns:w16="http://schemas.microsoft.com/office/word/2018/wordml" xmlns:w16sdtdh="http://schemas.microsoft.com/office/word/2020/wordml/sdtdatahash" xmlns:w16se="http://schemas.microsoft.com/office/word/2015/wordml/symex" xmlns:wpg="http://schemas.microsoft.com/office/word/2010/wordprocessingGroup" xmlns:wpi="http://schemas.microsoft.com/office/word/2010/wordprocessingInk" xmlns:wne="http://schemas.microsoft.com/office/word/2006/wordml" xmlns:wps="http://schemas.microsoft.com/office/word/2010/wordprocessingShape" mc:Ignorable="w14 w15 w16se w16cid w16 w16cex w16sdtdh wp14">
+  <w:abstractNum w:abstractNumId="0" w15:restartNumberingAfterBreak="0">
+    <w:nsid w:val="504F2A83"/>
+    <w:multiLevelType w:val="hybridMultilevel"/>
+    <w:tmpl w:val="5FE8C120"/>
+    <w:lvl w:ilvl="0" w:tplc="041A0001">
+      <w:start w:val="1"/>
+      <w:numFmt w:val="bullet"/>
+      <w:lvlText w:val=""/>
+      <w:lvlJc w:val="left"/>
+      <w:pPr>
+        <w:ind w:left="360" w:hanging="360"/>
+      </w:pPr>
+      <w:rPr>
+        <w:rFonts w:ascii="Symbol" w:hAnsi="Symbol" w:hint="default"/>
+      </w:rPr>
+    </w:lvl>
+    <w:lvl w:ilvl="1" w:tplc="041A0003" w:tentative="1">
+      <w:start w:val="1"/>
+      <w:numFmt w:val="bullet"/>
+      <w:lvlText w:val="o"/>
+      <w:lvlJc w:val="left"/>
+      <w:pPr>
+        <w:ind w:left="1080" w:hanging="360"/>
+      </w:pPr>
+      <w:rPr>
+        <w:rFonts w:ascii="Courier New" w:hAnsi="Courier New" w:cs="Courier New" w:hint="default"/>
+      </w:rPr>
+    </w:lvl>
+    <w:lvl w:ilvl="2" w:tplc="041A0005" w:tentative="1">
+      <w:start w:val="1"/>
+      <w:numFmt w:val="bullet"/>
+      <w:lvlText w:val=""/>
+      <w:lvlJc w:val="left"/>
+      <w:pPr>
+        <w:ind w:left="1800" w:hanging="360"/>
+      </w:pPr>
+      <w:rPr>
+        <w:rFonts w:ascii="Wingdings" w:hAnsi="Wingdings" w:hint="default"/>
+      </w:rPr>
+    </w:lvl>
+    <w:lvl w:ilvl="3" w:tplc="041A0001" w:tentative="1">
+      <w:start w:val="1"/>
+      <w:numFmt w:val="bullet"/>
+      <w:lvlText w:val=""/>
+      <w:lvlJc w:val="left"/>
+      <w:pPr>
+        <w:ind w:left="2520" w:hanging="360"/>
+      </w:pPr>
+      <w:rPr>
+        <w:rFonts w:ascii="Symbol" w:hAnsi="Symbol" w:hint="default"/>
+      </w:rPr>
+    </w:lvl>
+    <w:lvl w:ilvl="4" w:tplc="041A0003" w:tentative="1">
+      <w:start w:val="1"/>
+      <w:numFmt w:val="bullet"/>
+      <w:lvlText w:val="o"/>
+      <w:lvlJc w:val="left"/>
+      <w:pPr>
+        <w:ind w:left="3240" w:hanging="360"/>
+      </w:pPr>
+      <w:rPr>
+        <w:rFonts w:ascii="Courier New" w:hAnsi="Courier New" w:cs="Courier New" w:hint="default"/>
+      </w:rPr>
+    </w:lvl>
+    <w:lvl w:ilvl="5" w:tplc="041A0005" w:tentative="1">
+      <w:start w:val="1"/>
+      <w:numFmt w:val="bullet"/>
+      <w:lvlText w:val=""/>
+      <w:lvlJc w:val="left"/>
+      <w:pPr>
+        <w:ind w:left="3960" w:hanging="360"/>
+      </w:pPr>
+      <w:rPr>
+        <w:rFonts w:ascii="Wingdings" w:hAnsi="Wingdings" w:hint="default"/>
+      </w:rPr>
+    </w:lvl>
+    <w:lvl w:ilvl="6" w:tplc="041A0001" w:tentative="1">
+      <w:start w:val="1"/>
+      <w:numFmt w:val="bullet"/>
+      <w:lvlText w:val=""/>
+      <w:lvlJc w:val="left"/>
+      <w:pPr>
+        <w:ind w:left="4680" w:hanging="360"/>
+      </w:pPr>
+      <w:rPr>
+        <w:rFonts w:ascii="Symbol" w:hAnsi="Symbol" w:hint="default"/>
+      </w:rPr>
+    </w:lvl>
+    <w:lvl w:ilvl="7" w:tplc="041A0003" w:tentative="1">
+      <w:start w:val="1"/>
+      <w:numFmt w:val="bullet"/>
+      <w:lvlText w:val="o"/>
+      <w:lvlJc w:val="left"/>
+      <w:pPr>
+        <w:ind w:left="5400" w:hanging="360"/>
+      </w:pPr>
+      <w:rPr>
+        <w:rFonts w:ascii="Courier New" w:hAnsi="Courier New" w:cs="Courier New" w:hint="default"/>
+      </w:rPr>
+    </w:lvl>
+    <w:lvl w:ilvl="8" w:tplc="041A0005" w:tentative="1">
+      <w:start w:val="1"/>
+      <w:numFmt w:val="bullet"/>
+      <w:lvlText w:val=""/>
+      <w:lvlJc w:val="left"/>
+      <w:pPr>
+        <w:ind w:left="6120" w:hanging="360"/>
+      </w:pPr>
+      <w:rPr>
+        <w:rFonts w:ascii="Wingdings" w:hAnsi="Wingdings" w:hint="default"/>
+      </w:rPr>
+    </w:lvl>
+  </w:abstractNum>
+  <w:num w:numId="1" w16cid:durableId="428701635">
+    <w:abstractNumId w:val="0"/>
+  </w:num>
+</w:numbering>
 </file>
 
 <file path=word/styles.xml><?xml version="1.0" encoding="utf-8"?>
@@ -2748,6 +2881,17 @@
     <w:semiHidden/>
     <w:unhideWhenUsed/>
   </w:style>
+  <w:style w:type="paragraph" w:styleId="Odlomakpopisa">
+    <w:name w:val="List Paragraph"/>
+    <w:basedOn w:val="Normal"/>
+    <w:uiPriority w:val="34"/>
+    <w:qFormat/>
+    <w:rsid w:val="007B6B4A"/>
+    <w:pPr>
+      <w:ind w:left="720"/>
+      <w:contextualSpacing/>
+    </w:pPr>
+  </w:style>
 </w:styles>
 </file>
 

</xml_diff>